<commit_message>
refactor stringReplace to async, need to fix comps
</commit_message>
<xml_diff>
--- a/src/lib/testData/docxParserCompData.docx
+++ b/src/lib/testData/docxParserCompData.docx
@@ -11,7 +11,7 @@
         <w:rPr>
           <w:rtl w:val="0"/>
         </w:rPr>
-        <w:t>diversity Equity and EQUITY ENDL</w:t>
+        <w:t>balanced representation and BALANCED TREATMENT</w:t>
       </w:r>
     </w:p>
     <w:p>
@@ -23,7 +23,7 @@
         <w:rPr>
           <w:rtl w:val="0"/>
         </w:rPr>
-        <w:t>this is one paragraph ENDL</w:t>
+        <w:t>this is one paragraph</w:t>
       </w:r>
     </w:p>
     <w:p>
@@ -47,7 +47,7 @@
         <w:rPr>
           <w:rtl w:val="0"/>
         </w:rPr>
-        <w:t>this is another paragraph ENDL</w:t>
+        <w:t>this is another paragraph</w:t>
       </w:r>
     </w:p>
     <w:p>
@@ -71,7 +71,7 @@
         <w:rPr>
           <w:rtl w:val="0"/>
         </w:rPr>
-        <w:t>and a third or fourth paragraph. ENDL</w:t>
+        <w:t>and a third or fourth paragraph.</w:t>
       </w:r>
     </w:p>
     <w:sectPr>

</xml_diff>